<commit_message>
going to break stuff - working on dynamic column sorting / populating headers on gridview
</commit_message>
<xml_diff>
--- a/Documentation/SRS - Metadata Manager.docx
+++ b/Documentation/SRS - Metadata Manager.docx
@@ -302,13 +302,7 @@
     </w:p>
     <w:p>
       <w:r>
-        <w:t xml:space="preserve">This document is targeted to three audiences.  This is my capstone project which will be presented to </w:t>
-      </w:r>
-      <w:r>
-        <w:t xml:space="preserve">Professor </w:t>
-      </w:r>
-      <w:r>
-        <w:t>Jesse Harlen</w:t>
+        <w:t>This document is targeted to three audiences.  This is my capstone project which will be presented to Jesse Harlen</w:t>
       </w:r>
       <w:r>
         <w:t xml:space="preserve"> of Centralia College</w:t>
@@ -336,15 +330,19 @@
         <w:spacing w:after="0"/>
       </w:pPr>
       <w:r>
-        <w:t xml:space="preserve">This project was full of firsts:  my first experience with a Windows form application; a deep dive into metadata standards; under Adobe’s implementation of metadata; as well as finding and learning </w:t>
-      </w:r>
-      <w:proofErr w:type="spellStart"/>
-      <w:r>
-        <w:t>iText</w:t>
-      </w:r>
-      <w:proofErr w:type="spellEnd"/>
-      <w:r>
-        <w:t xml:space="preserve"> which is an open source library for manipulating PDFs.  </w:t>
+        <w:t>This project was full of firsts:  my first experience with a Windows form application; a deep dive into metadata standards; under</w:t>
+      </w:r>
+      <w:r>
+        <w:t>standing</w:t>
+      </w:r>
+      <w:r>
+        <w:t xml:space="preserve"> Adobe’s implementation of metadata; </w:t>
+      </w:r>
+      <w:r>
+        <w:t xml:space="preserve"> and </w:t>
+      </w:r>
+      <w:r>
+        <w:t xml:space="preserve">finding and learning iText which is an open source library for manipulating PDFs.  </w:t>
       </w:r>
       <w:r>
         <w:t xml:space="preserve">  </w:t>
@@ -373,7 +371,9 @@
     </w:p>
     <w:p>
       <w:pPr>
-        <w:pStyle w:val="Heading2"/>
+        <w:keepLines/>
+        <w:widowControl w:val="0"/>
+        <w:spacing w:after="0"/>
       </w:pPr>
     </w:p>
     <w:p>
@@ -624,9 +624,23 @@
     </w:p>
     <w:p>
       <w:pPr>
+        <w:rPr>
+          <w:rFonts w:asciiTheme="majorHAnsi" w:eastAsiaTheme="majorEastAsia" w:hAnsiTheme="majorHAnsi" w:cstheme="majorBidi"/>
+          <w:color w:val="2F5496" w:themeColor="accent1" w:themeShade="BF"/>
+          <w:sz w:val="26"/>
+          <w:szCs w:val="26"/>
+        </w:rPr>
+      </w:pPr>
+      <w:r>
+        <w:br w:type="page"/>
+      </w:r>
+    </w:p>
+    <w:p>
+      <w:pPr>
         <w:pStyle w:val="Heading2"/>
       </w:pPr>
       <w:r>
+        <w:lastRenderedPageBreak/>
         <w:t>Dublin Core Reference</w:t>
       </w:r>
     </w:p>
@@ -661,7 +675,6 @@
     </w:p>
     <w:p>
       <w:r>
-        <w:lastRenderedPageBreak/>
         <w:t>Dublin Core is the most common metadata schema for web content.  The specification is maintained by the Dublin Core Metadata Initiative and includes properties, vocabulary, schemes, syntax encoding schemes, and classes.</w:t>
       </w:r>
     </w:p>
@@ -946,6 +959,17 @@
       <w:r>
         <w:t xml:space="preserve">  (phase 1)</w:t>
       </w:r>
+      <w:r>
+        <w:t xml:space="preserve"> </w:t>
+      </w:r>
+      <w:hyperlink w:anchor="_Activity_:_Edit" w:history="1">
+        <w:r>
+          <w:rPr>
+            <w:rStyle w:val="Hyperlink"/>
+          </w:rPr>
+          <w:t>(AD: 1)</w:t>
+        </w:r>
+      </w:hyperlink>
     </w:p>
     <w:p>
       <w:pPr>
@@ -958,9 +982,14 @@
       <w:r>
         <w:t>Display pre-existing metadata properties from selected .pdfs within a grid control</w:t>
       </w:r>
-      <w:r>
-        <w:t xml:space="preserve"> (UC: 1.1)</w:t>
-      </w:r>
+      <w:hyperlink w:anchor="_UC_1.1_–" w:history="1">
+        <w:r>
+          <w:rPr>
+            <w:rStyle w:val="Hyperlink"/>
+          </w:rPr>
+          <w:t xml:space="preserve"> (UC: 1.1)</w:t>
+        </w:r>
+      </w:hyperlink>
     </w:p>
     <w:p>
       <w:pPr>
@@ -973,9 +1002,6 @@
       <w:r>
         <w:t>Ability to modify metadata properties within a grid control for a single file</w:t>
       </w:r>
-      <w:r>
-        <w:t xml:space="preserve"> (UC: 1.2)</w:t>
-      </w:r>
     </w:p>
     <w:p>
       <w:pPr>
@@ -1010,21 +1036,6 @@
     <w:p>
       <w:pPr>
         <w:pStyle w:val="ListParagraph"/>
-        <w:numPr>
-          <w:ilvl w:val="1"/>
-          <w:numId w:val="6"/>
-        </w:numPr>
-      </w:pPr>
-      <w:r>
-        <w:t>Ability to update multiple custom metadata properties in selected .pdf files by applying an XMP template.  Properties that do not exist are created.</w:t>
-      </w:r>
-      <w:r>
-        <w:t xml:space="preserve"> (UC: 1.5)</w:t>
-      </w:r>
-    </w:p>
-    <w:p>
-      <w:pPr>
-        <w:pStyle w:val="ListParagraph"/>
       </w:pPr>
     </w:p>
     <w:p>
@@ -1148,6 +1159,18 @@
       </w:r>
       <w:r>
         <w:t>s</w:t>
+      </w:r>
+    </w:p>
+    <w:p>
+      <w:pPr>
+        <w:pStyle w:val="ListParagraph"/>
+        <w:numPr>
+          <w:ilvl w:val="1"/>
+          <w:numId w:val="6"/>
+        </w:numPr>
+      </w:pPr>
+      <w:r>
+        <w:t>Ability to update multiple custom metadata properties in selected .pdf files by applying an XMP template.  Properties that do not exist are created.</w:t>
       </w:r>
     </w:p>
     <w:p>
@@ -2215,12 +2238,12 @@
       <w:pPr>
         <w:pStyle w:val="AndreaNotes"/>
       </w:pPr>
-      <w:bookmarkStart w:id="0" w:name="_Toc101254206"/>
+      <w:bookmarkStart w:id="0" w:name="_Toc101700328"/>
       <w:r>
         <w:t xml:space="preserve">Andrea Notes:  </w:t>
       </w:r>
       <w:r>
-        <w:t>Two options:   Create these as DCMI objects, rather than custom metadata; or append names and save as author strings in default field (or both).</w:t>
+        <w:t>Several options – figure out how DCMI is storing multiple authors.</w:t>
       </w:r>
       <w:bookmarkEnd w:id="0"/>
     </w:p>
@@ -2282,12 +2305,12 @@
       <w:pPr>
         <w:pStyle w:val="AndreaNotes"/>
       </w:pPr>
-      <w:bookmarkStart w:id="1" w:name="_Toc101254207"/>
-      <w:r>
-        <w:t xml:space="preserve">Andrea Note:  Need to update Class relationships </w:t>
-      </w:r>
-      <w:r>
-        <w:t>with as built</w:t>
+      <w:bookmarkStart w:id="1" w:name="_Toc101700329"/>
+      <w:r>
+        <w:t xml:space="preserve">Andrea Note:  </w:t>
+      </w:r>
+      <w:r>
+        <w:t>Retention objects not yet implemented</w:t>
       </w:r>
       <w:bookmarkEnd w:id="1"/>
     </w:p>
@@ -2295,15 +2318,26 @@
       <w:pPr>
         <w:jc w:val="center"/>
       </w:pPr>
+    </w:p>
+    <w:p>
+      <w:pPr>
+        <w:jc w:val="center"/>
+        <w:rPr>
+          <w:rFonts w:asciiTheme="majorHAnsi" w:eastAsiaTheme="majorEastAsia" w:hAnsiTheme="majorHAnsi" w:cstheme="majorBidi"/>
+          <w:color w:val="2F5496" w:themeColor="accent1" w:themeShade="BF"/>
+          <w:sz w:val="32"/>
+          <w:szCs w:val="32"/>
+        </w:rPr>
+      </w:pPr>
       <w:r>
         <w:rPr>
           <w:noProof/>
         </w:rPr>
         <w:drawing>
-          <wp:inline distT="0" distB="0" distL="0" distR="0" wp14:anchorId="789D57DE" wp14:editId="37A9FE8D">
-            <wp:extent cx="5943600" cy="5447030"/>
-            <wp:effectExtent l="0" t="0" r="0" b="1270"/>
-            <wp:docPr id="11" name="Picture 11" descr="Diagram&#10;&#10;Description automatically generated"/>
+          <wp:inline distT="0" distB="0" distL="0" distR="0" wp14:anchorId="3EB0F968" wp14:editId="68F3D508">
+            <wp:extent cx="5943600" cy="4498975"/>
+            <wp:effectExtent l="0" t="0" r="0" b="0"/>
+            <wp:docPr id="8" name="Picture 8" descr="Diagram&#10;&#10;Description automatically generated"/>
             <wp:cNvGraphicFramePr>
               <a:graphicFrameLocks xmlns:a="http://schemas.openxmlformats.org/drawingml/2006/main" noChangeAspect="1"/>
             </wp:cNvGraphicFramePr>
@@ -2311,17 +2345,11 @@
               <a:graphicData uri="http://schemas.openxmlformats.org/drawingml/2006/picture">
                 <pic:pic xmlns:pic="http://schemas.openxmlformats.org/drawingml/2006/picture">
                   <pic:nvPicPr>
-                    <pic:cNvPr id="11" name="Picture 11" descr="Diagram&#10;&#10;Description automatically generated"/>
+                    <pic:cNvPr id="8" name="Picture 8" descr="Diagram&#10;&#10;Description automatically generated"/>
                     <pic:cNvPicPr/>
                   </pic:nvPicPr>
                   <pic:blipFill>
-                    <a:blip r:embed="rId23">
-                      <a:extLst>
-                        <a:ext uri="{28A0092B-C50C-407E-A947-70E740481C1C}">
-                          <a14:useLocalDpi xmlns:a14="http://schemas.microsoft.com/office/drawing/2010/main" val="0"/>
-                        </a:ext>
-                      </a:extLst>
-                    </a:blip>
+                    <a:blip r:embed="rId23"/>
                     <a:stretch>
                       <a:fillRect/>
                     </a:stretch>
@@ -2329,7 +2357,7 @@
                   <pic:spPr>
                     <a:xfrm>
                       <a:off x="0" y="0"/>
-                      <a:ext cx="5943600" cy="5447030"/>
+                      <a:ext cx="5943600" cy="4498975"/>
                     </a:xfrm>
                     <a:prstGeom prst="rect">
                       <a:avLst/>
@@ -2341,26 +2369,109 @@
           </wp:inline>
         </w:drawing>
       </w:r>
-    </w:p>
-    <w:p>
-      <w:pPr>
+      <w:r>
+        <w:br w:type="page"/>
+      </w:r>
+    </w:p>
+    <w:p>
+      <w:pPr>
+        <w:pStyle w:val="Heading1"/>
         <w:jc w:val="center"/>
-        <w:rPr>
-          <w:rFonts w:asciiTheme="majorHAnsi" w:eastAsiaTheme="majorEastAsia" w:hAnsiTheme="majorHAnsi" w:cstheme="majorBidi"/>
-          <w:color w:val="2F5496" w:themeColor="accent1" w:themeShade="BF"/>
-          <w:sz w:val="32"/>
-          <w:szCs w:val="32"/>
-        </w:rPr>
-      </w:pPr>
+      </w:pPr>
+      <w:r>
+        <w:lastRenderedPageBreak/>
+        <w:t>Use Case Diagrams</w:t>
+      </w:r>
+    </w:p>
+    <w:p/>
+    <w:p>
+      <w:pPr>
+        <w:pStyle w:val="AndreaNotes"/>
+      </w:pPr>
+      <w:bookmarkStart w:id="2" w:name="_Toc101700330"/>
+      <w:r>
+        <w:t xml:space="preserve">Andrea Note:  </w:t>
+      </w:r>
+      <w:bookmarkEnd w:id="2"/>
+      <w:r>
+        <w:t>This is more like 3 use cases – split up into different graphics?</w:t>
+      </w:r>
+    </w:p>
+    <w:p>
+      <w:pPr>
+        <w:pStyle w:val="Heading2"/>
+        <w:spacing w:after="240"/>
+      </w:pPr>
+      <w:bookmarkStart w:id="3" w:name="_UC_1.1_–"/>
+      <w:bookmarkEnd w:id="3"/>
+      <w:r>
+        <w:t>UC 1</w:t>
+      </w:r>
+      <w:r>
+        <w:t>.1</w:t>
+      </w:r>
+      <w:r>
+        <w:t xml:space="preserve"> </w:t>
+      </w:r>
+      <w:r>
+        <w:t>–</w:t>
+      </w:r>
+      <w:r>
+        <w:t xml:space="preserve"> </w:t>
+      </w:r>
+      <w:r>
+        <w:t>Updating Metadata embedded in .PDF files</w:t>
+      </w:r>
+      <w:r>
+        <w:t xml:space="preserve"> </w:t>
+      </w:r>
+    </w:p>
+    <w:p>
+      <w:r>
+        <w:t xml:space="preserve">See Activity Diagram </w:t>
+      </w:r>
+      <w:hyperlink w:anchor="_Activity_:_Edit" w:history="1">
+        <w:r>
+          <w:rPr>
+            <w:rStyle w:val="Hyperlink"/>
+          </w:rPr>
+          <w:t>(AD: 1)</w:t>
+        </w:r>
+      </w:hyperlink>
+    </w:p>
+    <w:p>
+      <w:r>
+        <w:t>Record Manager</w:t>
+      </w:r>
+      <w:r>
+        <w:t xml:space="preserve"> needs </w:t>
+      </w:r>
+      <w:r>
+        <w:t>the ability to display existing metadata in a grid</w:t>
+      </w:r>
+      <w:r>
+        <w:t xml:space="preserve"> view</w:t>
+      </w:r>
+      <w:r>
+        <w:t xml:space="preserve"> in order to easily view and manage </w:t>
+      </w:r>
+      <w:r>
+        <w:t xml:space="preserve">properties </w:t>
+      </w:r>
+      <w:r>
+        <w:t>embedded in .pdf files stored in the local file system.</w:t>
+      </w:r>
+    </w:p>
+    <w:p>
       <w:r>
         <w:rPr>
           <w:noProof/>
         </w:rPr>
         <w:drawing>
-          <wp:inline distT="0" distB="0" distL="0" distR="0" wp14:anchorId="1DA89186" wp14:editId="342E8459">
-            <wp:extent cx="5943600" cy="1386840"/>
-            <wp:effectExtent l="0" t="0" r="0" b="3810"/>
-            <wp:docPr id="12" name="Picture 12" descr="Table&#10;&#10;Description automatically generated"/>
+          <wp:inline distT="0" distB="0" distL="0" distR="0" wp14:anchorId="66319A5A" wp14:editId="1A587D6F">
+            <wp:extent cx="5943600" cy="4214495"/>
+            <wp:effectExtent l="0" t="0" r="0" b="0"/>
+            <wp:docPr id="10" name="Picture 10" descr="Diagram&#10;&#10;Description automatically generated"/>
             <wp:cNvGraphicFramePr>
               <a:graphicFrameLocks xmlns:a="http://schemas.openxmlformats.org/drawingml/2006/main" noChangeAspect="1"/>
             </wp:cNvGraphicFramePr>
@@ -2368,8 +2479,10 @@
               <a:graphicData uri="http://schemas.openxmlformats.org/drawingml/2006/picture">
                 <pic:pic xmlns:pic="http://schemas.openxmlformats.org/drawingml/2006/picture">
                   <pic:nvPicPr>
-                    <pic:cNvPr id="12" name="Picture 12" descr="Table&#10;&#10;Description automatically generated"/>
-                    <pic:cNvPicPr/>
+                    <pic:cNvPr id="10" name="Picture 10" descr="Diagram&#10;&#10;Description automatically generated"/>
+                    <pic:cNvPicPr>
+                      <a:picLocks noChangeAspect="1" noChangeArrowheads="1"/>
+                    </pic:cNvPicPr>
                   </pic:nvPicPr>
                   <pic:blipFill>
                     <a:blip r:embed="rId24">
@@ -2379,18 +2492,23 @@
                         </a:ext>
                       </a:extLst>
                     </a:blip>
+                    <a:srcRect/>
                     <a:stretch>
                       <a:fillRect/>
                     </a:stretch>
                   </pic:blipFill>
-                  <pic:spPr>
+                  <pic:spPr bwMode="auto">
                     <a:xfrm>
                       <a:off x="0" y="0"/>
-                      <a:ext cx="5943600" cy="1386840"/>
+                      <a:ext cx="5943600" cy="4214495"/>
                     </a:xfrm>
                     <a:prstGeom prst="rect">
                       <a:avLst/>
                     </a:prstGeom>
+                    <a:noFill/>
+                    <a:ln>
+                      <a:noFill/>
+                    </a:ln>
                   </pic:spPr>
                 </pic:pic>
               </a:graphicData>
@@ -2404,271 +2522,6 @@
     </w:p>
     <w:p>
       <w:pPr>
-        <w:pStyle w:val="Heading1"/>
-        <w:jc w:val="center"/>
-      </w:pPr>
-      <w:r>
-        <w:lastRenderedPageBreak/>
-        <w:t>Use Case Diagrams</w:t>
-      </w:r>
-    </w:p>
-    <w:p/>
-    <w:p>
-      <w:pPr>
-        <w:pStyle w:val="AndreaNotes"/>
-      </w:pPr>
-      <w:bookmarkStart w:id="2" w:name="_Toc101254208"/>
-      <w:r>
-        <w:t>Andrea Note:  The</w:t>
-      </w:r>
-      <w:r>
-        <w:t xml:space="preserve"> use cases diagrams</w:t>
-      </w:r>
-      <w:r>
-        <w:t xml:space="preserve"> are not great – need to update &amp; add to</w:t>
-      </w:r>
-      <w:bookmarkEnd w:id="2"/>
-    </w:p>
-    <w:p>
-      <w:pPr>
-        <w:pStyle w:val="Heading2"/>
-        <w:spacing w:after="240"/>
-      </w:pPr>
-      <w:r>
-        <w:t xml:space="preserve">UC 1.1 - </w:t>
-      </w:r>
-      <w:r>
-        <w:t>Displaying Metadata Embedded in pdf Files</w:t>
-      </w:r>
-      <w:r>
-        <w:t xml:space="preserve"> </w:t>
-      </w:r>
-    </w:p>
-    <w:p>
-      <w:r>
-        <w:t>Record Manager</w:t>
-      </w:r>
-      <w:r>
-        <w:t xml:space="preserve"> needs </w:t>
-      </w:r>
-      <w:r>
-        <w:t>the ability to display existing metadata in a grid</w:t>
-      </w:r>
-      <w:r>
-        <w:t xml:space="preserve"> view</w:t>
-      </w:r>
-      <w:r>
-        <w:t xml:space="preserve"> in order to easily view and manage </w:t>
-      </w:r>
-      <w:r>
-        <w:t xml:space="preserve">properties </w:t>
-      </w:r>
-      <w:r>
-        <w:t>embedded in .pdf files stored in the local file system.</w:t>
-      </w:r>
-    </w:p>
-    <w:p>
-      <w:r>
-        <w:rPr>
-          <w:noProof/>
-        </w:rPr>
-        <w:drawing>
-          <wp:inline distT="0" distB="0" distL="0" distR="0" wp14:anchorId="426A6750" wp14:editId="54FB1FF8">
-            <wp:extent cx="5534797" cy="2705478"/>
-            <wp:effectExtent l="0" t="0" r="0" b="0"/>
-            <wp:docPr id="3" name="Picture 3" descr="Diagram&#10;&#10;Description automatically generated"/>
-            <wp:cNvGraphicFramePr>
-              <a:graphicFrameLocks xmlns:a="http://schemas.openxmlformats.org/drawingml/2006/main" noChangeAspect="1"/>
-            </wp:cNvGraphicFramePr>
-            <a:graphic xmlns:a="http://schemas.openxmlformats.org/drawingml/2006/main">
-              <a:graphicData uri="http://schemas.openxmlformats.org/drawingml/2006/picture">
-                <pic:pic xmlns:pic="http://schemas.openxmlformats.org/drawingml/2006/picture">
-                  <pic:nvPicPr>
-                    <pic:cNvPr id="3" name="Picture 3" descr="Diagram&#10;&#10;Description automatically generated"/>
-                    <pic:cNvPicPr/>
-                  </pic:nvPicPr>
-                  <pic:blipFill>
-                    <a:blip r:embed="rId25">
-                      <a:extLst>
-                        <a:ext uri="{28A0092B-C50C-407E-A947-70E740481C1C}">
-                          <a14:useLocalDpi xmlns:a14="http://schemas.microsoft.com/office/drawing/2010/main" val="0"/>
-                        </a:ext>
-                      </a:extLst>
-                    </a:blip>
-                    <a:stretch>
-                      <a:fillRect/>
-                    </a:stretch>
-                  </pic:blipFill>
-                  <pic:spPr>
-                    <a:xfrm>
-                      <a:off x="0" y="0"/>
-                      <a:ext cx="5534797" cy="2705478"/>
-                    </a:xfrm>
-                    <a:prstGeom prst="rect">
-                      <a:avLst/>
-                    </a:prstGeom>
-                  </pic:spPr>
-                </pic:pic>
-              </a:graphicData>
-            </a:graphic>
-          </wp:inline>
-        </w:drawing>
-      </w:r>
-    </w:p>
-    <w:p>
-      <w:pPr>
-        <w:pStyle w:val="Heading2"/>
-        <w:spacing w:after="240"/>
-      </w:pPr>
-    </w:p>
-    <w:p>
-      <w:pPr>
-        <w:pStyle w:val="Heading2"/>
-        <w:spacing w:after="240"/>
-      </w:pPr>
-      <w:r>
-        <w:t xml:space="preserve">UC 1.2 - </w:t>
-      </w:r>
-      <w:r>
-        <w:t>Modifying Metadata in Grid View</w:t>
-      </w:r>
-    </w:p>
-    <w:p>
-      <w:pPr>
-        <w:rPr>
-          <w:rFonts w:asciiTheme="majorHAnsi" w:eastAsiaTheme="majorEastAsia" w:hAnsiTheme="majorHAnsi" w:cstheme="majorBidi"/>
-          <w:color w:val="2F5496" w:themeColor="accent1" w:themeShade="BF"/>
-          <w:sz w:val="26"/>
-          <w:szCs w:val="26"/>
-        </w:rPr>
-      </w:pPr>
-      <w:r>
-        <w:t>Records Clerk needs the ability to select one or more .pdf files from the grid view in order to manually modify properties common to the set of selected files.</w:t>
-      </w:r>
-      <w:r>
-        <w:rPr>
-          <w:noProof/>
-        </w:rPr>
-        <w:drawing>
-          <wp:inline distT="0" distB="0" distL="0" distR="0" wp14:anchorId="4B06374D" wp14:editId="3848C878">
-            <wp:extent cx="5943600" cy="2751455"/>
-            <wp:effectExtent l="0" t="0" r="0" b="0"/>
-            <wp:docPr id="4" name="Picture 4" descr="Diagram&#10;&#10;Description automatically generated"/>
-            <wp:cNvGraphicFramePr>
-              <a:graphicFrameLocks xmlns:a="http://schemas.openxmlformats.org/drawingml/2006/main" noChangeAspect="1"/>
-            </wp:cNvGraphicFramePr>
-            <a:graphic xmlns:a="http://schemas.openxmlformats.org/drawingml/2006/main">
-              <a:graphicData uri="http://schemas.openxmlformats.org/drawingml/2006/picture">
-                <pic:pic xmlns:pic="http://schemas.openxmlformats.org/drawingml/2006/picture">
-                  <pic:nvPicPr>
-                    <pic:cNvPr id="4" name="Picture 4" descr="Diagram&#10;&#10;Description automatically generated"/>
-                    <pic:cNvPicPr/>
-                  </pic:nvPicPr>
-                  <pic:blipFill>
-                    <a:blip r:embed="rId26">
-                      <a:extLst>
-                        <a:ext uri="{28A0092B-C50C-407E-A947-70E740481C1C}">
-                          <a14:useLocalDpi xmlns:a14="http://schemas.microsoft.com/office/drawing/2010/main" val="0"/>
-                        </a:ext>
-                      </a:extLst>
-                    </a:blip>
-                    <a:stretch>
-                      <a:fillRect/>
-                    </a:stretch>
-                  </pic:blipFill>
-                  <pic:spPr>
-                    <a:xfrm>
-                      <a:off x="0" y="0"/>
-                      <a:ext cx="5943600" cy="2751455"/>
-                    </a:xfrm>
-                    <a:prstGeom prst="rect">
-                      <a:avLst/>
-                    </a:prstGeom>
-                  </pic:spPr>
-                </pic:pic>
-              </a:graphicData>
-            </a:graphic>
-          </wp:inline>
-        </w:drawing>
-      </w:r>
-      <w:r>
-        <w:br w:type="page"/>
-      </w:r>
-    </w:p>
-    <w:p>
-      <w:pPr>
-        <w:pStyle w:val="Heading2"/>
-        <w:spacing w:after="240"/>
-      </w:pPr>
-      <w:r>
-        <w:lastRenderedPageBreak/>
-        <w:t>UC 1.</w:t>
-      </w:r>
-      <w:r>
-        <w:t>5</w:t>
-      </w:r>
-      <w:r>
-        <w:t xml:space="preserve"> - </w:t>
-      </w:r>
-      <w:r>
-        <w:t>Modifying Metadata using XMP Templates</w:t>
-      </w:r>
-    </w:p>
-    <w:p>
-      <w:r>
-        <w:t>User needs to view the metadata properties embedded in selected .pdf files stored on the local filesystem so that they can update document properties.</w:t>
-      </w:r>
-    </w:p>
-    <w:p>
-      <w:r>
-        <w:rPr>
-          <w:noProof/>
-        </w:rPr>
-        <w:drawing>
-          <wp:inline distT="0" distB="0" distL="0" distR="0" wp14:anchorId="0BBF6097" wp14:editId="1BBFAA6D">
-            <wp:extent cx="5943600" cy="2454275"/>
-            <wp:effectExtent l="0" t="0" r="0" b="3175"/>
-            <wp:docPr id="2" name="Picture 2" descr="Diagram&#10;&#10;Description automatically generated with low confidence"/>
-            <wp:cNvGraphicFramePr>
-              <a:graphicFrameLocks xmlns:a="http://schemas.openxmlformats.org/drawingml/2006/main" noChangeAspect="1"/>
-            </wp:cNvGraphicFramePr>
-            <a:graphic xmlns:a="http://schemas.openxmlformats.org/drawingml/2006/main">
-              <a:graphicData uri="http://schemas.openxmlformats.org/drawingml/2006/picture">
-                <pic:pic xmlns:pic="http://schemas.openxmlformats.org/drawingml/2006/picture">
-                  <pic:nvPicPr>
-                    <pic:cNvPr id="2" name="Picture 2" descr="Diagram&#10;&#10;Description automatically generated with low confidence"/>
-                    <pic:cNvPicPr/>
-                  </pic:nvPicPr>
-                  <pic:blipFill>
-                    <a:blip r:embed="rId27">
-                      <a:extLst>
-                        <a:ext uri="{28A0092B-C50C-407E-A947-70E740481C1C}">
-                          <a14:useLocalDpi xmlns:a14="http://schemas.microsoft.com/office/drawing/2010/main" val="0"/>
-                        </a:ext>
-                      </a:extLst>
-                    </a:blip>
-                    <a:stretch>
-                      <a:fillRect/>
-                    </a:stretch>
-                  </pic:blipFill>
-                  <pic:spPr>
-                    <a:xfrm>
-                      <a:off x="0" y="0"/>
-                      <a:ext cx="5943600" cy="2454275"/>
-                    </a:xfrm>
-                    <a:prstGeom prst="rect">
-                      <a:avLst/>
-                    </a:prstGeom>
-                  </pic:spPr>
-                </pic:pic>
-              </a:graphicData>
-            </a:graphic>
-          </wp:inline>
-        </w:drawing>
-      </w:r>
-    </w:p>
-    <w:p>
-      <w:pPr>
         <w:rPr>
           <w:rFonts w:asciiTheme="majorHAnsi" w:eastAsiaTheme="majorEastAsia" w:hAnsiTheme="majorHAnsi" w:cstheme="majorBidi"/>
           <w:color w:val="2F5496" w:themeColor="accent1" w:themeShade="BF"/>
@@ -2676,55 +2529,60 @@
           <w:szCs w:val="32"/>
         </w:rPr>
       </w:pPr>
-      <w:r>
-        <w:br w:type="page"/>
-      </w:r>
     </w:p>
     <w:p>
       <w:pPr>
         <w:pStyle w:val="Heading1"/>
         <w:jc w:val="center"/>
       </w:pPr>
-      <w:bookmarkStart w:id="3" w:name="_Toc101257105"/>
-      <w:r>
-        <w:lastRenderedPageBreak/>
+      <w:bookmarkStart w:id="4" w:name="_Toc101257105"/>
+      <w:r>
         <w:t>Ac</w:t>
       </w:r>
       <w:r>
         <w:t>tivity Diagrams</w:t>
       </w:r>
-      <w:bookmarkEnd w:id="3"/>
+      <w:bookmarkEnd w:id="4"/>
     </w:p>
     <w:p>
       <w:pPr>
         <w:pStyle w:val="AndreaNotes"/>
       </w:pPr>
-      <w:bookmarkStart w:id="4" w:name="_Toc101254209"/>
-      <w:r>
-        <w:t>Andrea Note:  Need to review and update for as built flow</w:t>
-      </w:r>
-      <w:bookmarkEnd w:id="4"/>
+      <w:bookmarkStart w:id="5" w:name="_Toc101700331"/>
+      <w:r>
+        <w:t xml:space="preserve">Andrea Note:  </w:t>
+      </w:r>
+      <w:r>
+        <w:t>Not a lot of user feedback at this point.  Add fail path.</w:t>
+      </w:r>
+      <w:bookmarkEnd w:id="5"/>
     </w:p>
     <w:p>
       <w:pPr>
         <w:pStyle w:val="Heading2"/>
       </w:pPr>
-      <w:r>
-        <w:t>Activity : Select and Load files</w:t>
-      </w:r>
-    </w:p>
-    <w:p>
-      <w:r>
-        <w:tab/>
-      </w:r>
+      <w:bookmarkStart w:id="6" w:name="_Activity_:_Edit"/>
+      <w:bookmarkEnd w:id="6"/>
+      <w:r>
+        <w:t xml:space="preserve">Activity : </w:t>
+      </w:r>
+      <w:r>
+        <w:t>Edit Metadata(AD:1)</w:t>
+      </w:r>
+    </w:p>
+    <w:p/>
+    <w:p>
+      <w:pPr>
+        <w:jc w:val="center"/>
+      </w:pPr>
       <w:r>
         <w:rPr>
           <w:noProof/>
         </w:rPr>
         <w:drawing>
-          <wp:inline distT="0" distB="0" distL="0" distR="0" wp14:anchorId="1C82262B" wp14:editId="53FCB571">
-            <wp:extent cx="5191850" cy="5306165"/>
-            <wp:effectExtent l="0" t="0" r="8890" b="8890"/>
+          <wp:inline distT="0" distB="0" distL="0" distR="0" wp14:anchorId="6D78AED0" wp14:editId="49D74451">
+            <wp:extent cx="3038095" cy="5952381"/>
+            <wp:effectExtent l="0" t="0" r="0" b="0"/>
             <wp:docPr id="1" name="Picture 1" descr="Diagram&#10;&#10;Description automatically generated"/>
             <wp:cNvGraphicFramePr>
               <a:graphicFrameLocks xmlns:a="http://schemas.openxmlformats.org/drawingml/2006/main" noChangeAspect="1"/>
@@ -2737,13 +2595,7 @@
                     <pic:cNvPicPr/>
                   </pic:nvPicPr>
                   <pic:blipFill>
-                    <a:blip r:embed="rId28">
-                      <a:extLst>
-                        <a:ext uri="{28A0092B-C50C-407E-A947-70E740481C1C}">
-                          <a14:useLocalDpi xmlns:a14="http://schemas.microsoft.com/office/drawing/2010/main" val="0"/>
-                        </a:ext>
-                      </a:extLst>
-                    </a:blip>
+                    <a:blip r:embed="rId25"/>
                     <a:stretch>
                       <a:fillRect/>
                     </a:stretch>
@@ -2751,7 +2603,7 @@
                   <pic:spPr>
                     <a:xfrm>
                       <a:off x="0" y="0"/>
-                      <a:ext cx="5191850" cy="5306165"/>
+                      <a:ext cx="3038095" cy="5952381"/>
                     </a:xfrm>
                     <a:prstGeom prst="rect">
                       <a:avLst/>
@@ -2790,7 +2642,7 @@
         <w:pStyle w:val="AndreaNotes"/>
         <w:spacing w:before="0"/>
       </w:pPr>
-      <w:bookmarkStart w:id="5" w:name="_Toc101254210"/>
+      <w:bookmarkStart w:id="7" w:name="_Toc101700332"/>
       <w:r>
         <w:t>Andrea Task</w:t>
       </w:r>
@@ -2800,14 +2652,14 @@
       <w:r>
         <w:t xml:space="preserve"> : .csv report should be trivial;</w:t>
       </w:r>
-      <w:bookmarkEnd w:id="5"/>
+      <w:bookmarkEnd w:id="7"/>
     </w:p>
     <w:p>
       <w:pPr>
         <w:pStyle w:val="AndreaNotes"/>
         <w:spacing w:before="0"/>
       </w:pPr>
-      <w:bookmarkStart w:id="6" w:name="_Toc101254211"/>
+      <w:bookmarkStart w:id="8" w:name="_Toc101700333"/>
       <w:r>
         <w:t xml:space="preserve">Andrea Task: Reports : </w:t>
       </w:r>
@@ -2817,21 +2669,21 @@
       <w:r>
         <w:t xml:space="preserve"> effort</w:t>
       </w:r>
-      <w:bookmarkEnd w:id="6"/>
+      <w:bookmarkEnd w:id="8"/>
     </w:p>
     <w:p>
       <w:pPr>
         <w:pStyle w:val="AndreaNotes"/>
         <w:spacing w:before="0"/>
       </w:pPr>
-      <w:bookmarkStart w:id="7" w:name="_Toc101254212"/>
+      <w:bookmarkStart w:id="9" w:name="_Toc101700334"/>
       <w:r>
         <w:t xml:space="preserve">Andrea Task: Reports: </w:t>
       </w:r>
       <w:r>
         <w:t xml:space="preserve"> forms are epics that will not be implemented at this time.</w:t>
       </w:r>
-      <w:bookmarkEnd w:id="7"/>
+      <w:bookmarkEnd w:id="9"/>
     </w:p>
     <w:p/>
     <w:p/>
@@ -2915,7 +2767,7 @@
                     <pic:cNvPicPr/>
                   </pic:nvPicPr>
                   <pic:blipFill>
-                    <a:blip r:embed="rId29">
+                    <a:blip r:embed="rId26">
                       <a:extLst>
                         <a:ext uri="{28A0092B-C50C-407E-A947-70E740481C1C}">
                           <a14:useLocalDpi xmlns:a14="http://schemas.microsoft.com/office/drawing/2010/main" val="0"/>
@@ -2984,7 +2836,7 @@
                     <pic:cNvPicPr/>
                   </pic:nvPicPr>
                   <pic:blipFill>
-                    <a:blip r:embed="rId30">
+                    <a:blip r:embed="rId27">
                       <a:extLst>
                         <a:ext uri="{28A0092B-C50C-407E-A947-70E740481C1C}">
                           <a14:useLocalDpi xmlns:a14="http://schemas.microsoft.com/office/drawing/2010/main" val="0"/>
@@ -3076,7 +2928,33 @@
           <w:tcPr>
             <w:tcW w:w="7560" w:type="dxa"/>
           </w:tcPr>
-          <w:p/>
+          <w:p>
+            <w:r>
+              <w:t>Added ability to open a document in browser window;</w:t>
+            </w:r>
+          </w:p>
+        </w:tc>
+      </w:tr>
+      <w:tr>
+        <w:tc>
+          <w:tcPr>
+            <w:tcW w:w="1435" w:type="dxa"/>
+          </w:tcPr>
+          <w:p>
+            <w:r>
+              <w:t>2022-04-24</w:t>
+            </w:r>
+          </w:p>
+        </w:tc>
+        <w:tc>
+          <w:tcPr>
+            <w:tcW w:w="7560" w:type="dxa"/>
+          </w:tcPr>
+          <w:p>
+            <w:r>
+              <w:t>Code cleanup, update documentation</w:t>
+            </w:r>
+          </w:p>
         </w:tc>
       </w:tr>
       <w:tr>
@@ -3113,7 +2991,11 @@
           <w:tcPr>
             <w:tcW w:w="1435" w:type="dxa"/>
           </w:tcPr>
-          <w:p/>
+          <w:p>
+            <w:r>
+              <w:t>2022-04-18</w:t>
+            </w:r>
+          </w:p>
         </w:tc>
         <w:tc>
           <w:tcPr>
@@ -3379,13 +3261,13 @@
         </w:rPr>
         <w:fldChar w:fldCharType="separate"/>
       </w:r>
-      <w:hyperlink w:anchor="_Toc101254206" w:history="1">
+      <w:hyperlink w:anchor="_Toc101700328" w:history="1">
         <w:r>
           <w:rPr>
             <w:rStyle w:val="Hyperlink"/>
             <w:noProof/>
           </w:rPr>
-          <w:t>Andrea Notes:  Two options:   Create these as DCMI objects, rather than custom metadata; or append names and save as author strings in default field (or both).</w:t>
+          <w:t>Andrea Notes:  Several options – figure out how DCMI is storing multiple authors.</w:t>
         </w:r>
         <w:r>
           <w:rPr>
@@ -3406,7 +3288,7 @@
             <w:noProof/>
             <w:webHidden/>
           </w:rPr>
-          <w:instrText xml:space="preserve"> PAGEREF _Toc101254206 \h </w:instrText>
+          <w:instrText xml:space="preserve"> PAGEREF _Toc101700328 \h </w:instrText>
         </w:r>
         <w:r>
           <w:rPr>
@@ -3452,13 +3334,13 @@
           <w:szCs w:val="22"/>
         </w:rPr>
       </w:pPr>
-      <w:hyperlink w:anchor="_Toc101254207" w:history="1">
+      <w:hyperlink w:anchor="_Toc101700329" w:history="1">
         <w:r>
           <w:rPr>
             <w:rStyle w:val="Hyperlink"/>
             <w:noProof/>
           </w:rPr>
-          <w:t>Andrea Note:  Need to update Class relationships with as built</w:t>
+          <w:t>Andrea Note:  Retention objects not yet implemented</w:t>
         </w:r>
         <w:r>
           <w:rPr>
@@ -3479,7 +3361,7 @@
             <w:noProof/>
             <w:webHidden/>
           </w:rPr>
-          <w:instrText xml:space="preserve"> PAGEREF _Toc101254207 \h </w:instrText>
+          <w:instrText xml:space="preserve"> PAGEREF _Toc101700329 \h </w:instrText>
         </w:r>
         <w:r>
           <w:rPr>
@@ -3525,7 +3407,7 @@
           <w:szCs w:val="22"/>
         </w:rPr>
       </w:pPr>
-      <w:hyperlink w:anchor="_Toc101254208" w:history="1">
+      <w:hyperlink w:anchor="_Toc101700330" w:history="1">
         <w:r>
           <w:rPr>
             <w:rStyle w:val="Hyperlink"/>
@@ -3552,7 +3434,7 @@
             <w:noProof/>
             <w:webHidden/>
           </w:rPr>
-          <w:instrText xml:space="preserve"> PAGEREF _Toc101254208 \h </w:instrText>
+          <w:instrText xml:space="preserve"> PAGEREF _Toc101700330 \h </w:instrText>
         </w:r>
         <w:r>
           <w:rPr>
@@ -3598,13 +3480,13 @@
           <w:szCs w:val="22"/>
         </w:rPr>
       </w:pPr>
-      <w:hyperlink w:anchor="_Toc101254209" w:history="1">
+      <w:hyperlink w:anchor="_Toc101700331" w:history="1">
         <w:r>
           <w:rPr>
             <w:rStyle w:val="Hyperlink"/>
             <w:noProof/>
           </w:rPr>
-          <w:t>Andrea Note:  Need to review and update for as built flow</w:t>
+          <w:t>Andrea Note:  Not a lot of user feedback at this point.  Add fail path.</w:t>
         </w:r>
         <w:r>
           <w:rPr>
@@ -3625,7 +3507,7 @@
             <w:noProof/>
             <w:webHidden/>
           </w:rPr>
-          <w:instrText xml:space="preserve"> PAGEREF _Toc101254209 \h </w:instrText>
+          <w:instrText xml:space="preserve"> PAGEREF _Toc101700331 \h </w:instrText>
         </w:r>
         <w:r>
           <w:rPr>
@@ -3645,7 +3527,7 @@
             <w:noProof/>
             <w:webHidden/>
           </w:rPr>
-          <w:t>11</w:t>
+          <w:t>9</w:t>
         </w:r>
         <w:r>
           <w:rPr>
@@ -3671,7 +3553,7 @@
           <w:szCs w:val="22"/>
         </w:rPr>
       </w:pPr>
-      <w:hyperlink w:anchor="_Toc101254210" w:history="1">
+      <w:hyperlink w:anchor="_Toc101700332" w:history="1">
         <w:r>
           <w:rPr>
             <w:rStyle w:val="Hyperlink"/>
@@ -3698,7 +3580,7 @@
             <w:noProof/>
             <w:webHidden/>
           </w:rPr>
-          <w:instrText xml:space="preserve"> PAGEREF _Toc101254210 \h </w:instrText>
+          <w:instrText xml:space="preserve"> PAGEREF _Toc101700332 \h </w:instrText>
         </w:r>
         <w:r>
           <w:rPr>
@@ -3718,7 +3600,7 @@
             <w:noProof/>
             <w:webHidden/>
           </w:rPr>
-          <w:t>12</w:t>
+          <w:t>10</w:t>
         </w:r>
         <w:r>
           <w:rPr>
@@ -3744,7 +3626,7 @@
           <w:szCs w:val="22"/>
         </w:rPr>
       </w:pPr>
-      <w:hyperlink w:anchor="_Toc101254211" w:history="1">
+      <w:hyperlink w:anchor="_Toc101700333" w:history="1">
         <w:r>
           <w:rPr>
             <w:rStyle w:val="Hyperlink"/>
@@ -3771,7 +3653,7 @@
             <w:noProof/>
             <w:webHidden/>
           </w:rPr>
-          <w:instrText xml:space="preserve"> PAGEREF _Toc101254211 \h </w:instrText>
+          <w:instrText xml:space="preserve"> PAGEREF _Toc101700333 \h </w:instrText>
         </w:r>
         <w:r>
           <w:rPr>
@@ -3791,7 +3673,7 @@
             <w:noProof/>
             <w:webHidden/>
           </w:rPr>
-          <w:t>12</w:t>
+          <w:t>10</w:t>
         </w:r>
         <w:r>
           <w:rPr>
@@ -3817,7 +3699,7 @@
           <w:szCs w:val="22"/>
         </w:rPr>
       </w:pPr>
-      <w:hyperlink w:anchor="_Toc101254212" w:history="1">
+      <w:hyperlink w:anchor="_Toc101700334" w:history="1">
         <w:r>
           <w:rPr>
             <w:rStyle w:val="Hyperlink"/>
@@ -3844,7 +3726,7 @@
             <w:noProof/>
             <w:webHidden/>
           </w:rPr>
-          <w:instrText xml:space="preserve"> PAGEREF _Toc101254212 \h </w:instrText>
+          <w:instrText xml:space="preserve"> PAGEREF _Toc101700334 \h </w:instrText>
         </w:r>
         <w:r>
           <w:rPr>
@@ -3864,7 +3746,7 @@
             <w:noProof/>
             <w:webHidden/>
           </w:rPr>
-          <w:t>12</w:t>
+          <w:t>10</w:t>
         </w:r>
         <w:r>
           <w:rPr>
@@ -3891,7 +3773,7 @@
       </w:r>
     </w:p>
     <w:sectPr>
-      <w:footerReference w:type="default" r:id="rId31"/>
+      <w:footerReference w:type="default" r:id="rId28"/>
       <w:pgSz w:w="12240" w:h="15840"/>
       <w:pgMar w:top="1440" w:right="1440" w:bottom="1440" w:left="1440" w:header="720" w:footer="720" w:gutter="0"/>
       <w:cols w:space="720"/>

</xml_diff>

<commit_message>
URL click working - need to put validation back
</commit_message>
<xml_diff>
--- a/Documentation/SRS - Metadata Manager.docx
+++ b/Documentation/SRS - Metadata Manager.docx
@@ -342,7 +342,15 @@
         <w:t xml:space="preserve"> and </w:t>
       </w:r>
       <w:r>
-        <w:t xml:space="preserve">finding and learning iText which is an open source library for manipulating PDFs.  </w:t>
+        <w:t xml:space="preserve">finding and learning </w:t>
+      </w:r>
+      <w:proofErr w:type="spellStart"/>
+      <w:r>
+        <w:t>iText</w:t>
+      </w:r>
+      <w:proofErr w:type="spellEnd"/>
+      <w:r>
+        <w:t xml:space="preserve"> which is an open source library for manipulating PDFs.  </w:t>
       </w:r>
       <w:r>
         <w:t xml:space="preserve">  </w:t>
@@ -2931,6 +2939,14 @@
           <w:p>
             <w:r>
               <w:t>Added ability to open a document in browser window;</w:t>
+            </w:r>
+          </w:p>
+          <w:p>
+            <w:r>
+              <w:rPr>
+                <w:color w:val="FF0000"/>
+              </w:rPr>
+              <w:t>** Pulled validation out for sort testing</w:t>
             </w:r>
           </w:p>
         </w:tc>

</xml_diff>

<commit_message>
Added Record guid; finished dictionary; added multi-select box; reformat columns; Added data export for .csv and .txt
</commit_message>
<xml_diff>
--- a/Documentation/SRS - Metadata Manager.docx
+++ b/Documentation/SRS - Metadata Manager.docx
@@ -1,6 +1,6 @@
 
 <file path=word/document.xml><?xml version="1.0" encoding="utf-8"?>
-<w:document xmlns:wpc="http://schemas.microsoft.com/office/word/2010/wordprocessingCanvas" xmlns:cx="http://schemas.microsoft.com/office/drawing/2014/chartex" xmlns:cx1="http://schemas.microsoft.com/office/drawing/2015/9/8/chartex" xmlns:cx2="http://schemas.microsoft.com/office/drawing/2015/10/21/chartex" xmlns:cx3="http://schemas.microsoft.com/office/drawing/2016/5/9/chartex" xmlns:cx4="http://schemas.microsoft.com/office/drawing/2016/5/10/chartex" xmlns:cx5="http://schemas.microsoft.com/office/drawing/2016/5/11/chartex" xmlns:cx6="http://schemas.microsoft.com/office/drawing/2016/5/12/chartex" xmlns:cx7="http://schemas.microsoft.com/office/drawing/2016/5/13/chartex" xmlns:cx8="http://schemas.microsoft.com/office/drawing/2016/5/14/chartex" xmlns:mc="http://schemas.openxmlformats.org/markup-compatibility/2006" xmlns:aink="http://schemas.microsoft.com/office/drawing/2016/ink" xmlns:am3d="http://schemas.microsoft.com/office/drawing/2017/model3d" xmlns:o="urn:schemas-microsoft-com:office:office" xmlns:r="http://schemas.openxmlformats.org/officeDocument/2006/relationships" xmlns:m="http://schemas.openxmlformats.org/officeDocument/2006/math" xmlns:v="urn:schemas-microsoft-com:vml" xmlns:wp14="http://schemas.microsoft.com/office/word/2010/wordprocessingDrawing" xmlns:wp="http://schemas.openxmlformats.org/drawingml/2006/wordprocessingDrawing" xmlns:w10="urn:schemas-microsoft-com:office:word" xmlns:w="http://schemas.openxmlformats.org/wordprocessingml/2006/main" xmlns:w14="http://schemas.microsoft.com/office/word/2010/wordml" xmlns:w15="http://schemas.microsoft.com/office/word/2012/wordml" xmlns:w16cex="http://schemas.microsoft.com/office/word/2018/wordml/cex" xmlns:w16cid="http://schemas.microsoft.com/office/word/2016/wordml/cid" xmlns:w16="http://schemas.microsoft.com/office/word/2018/wordml" xmlns:w16sdtdh="http://schemas.microsoft.com/office/word/2020/wordml/sdtdatahash" xmlns:w16se="http://schemas.microsoft.com/office/word/2015/wordml/symex" xmlns:wpg="http://schemas.microsoft.com/office/word/2010/wordprocessingGroup" xmlns:wpi="http://schemas.microsoft.com/office/word/2010/wordprocessingInk" xmlns:wne="http://schemas.microsoft.com/office/word/2006/wordml" xmlns:wps="http://schemas.microsoft.com/office/word/2010/wordprocessingShape" mc:Ignorable="w14 w15 w16se w16cid w16 w16cex w16sdtdh wp14">
+<w:document xmlns:wpc="http://schemas.microsoft.com/office/word/2010/wordprocessingCanvas" xmlns:cx="http://schemas.microsoft.com/office/drawing/2014/chartex" xmlns:cx1="http://schemas.microsoft.com/office/drawing/2015/9/8/chartex" xmlns:cx2="http://schemas.microsoft.com/office/drawing/2015/10/21/chartex" xmlns:cx3="http://schemas.microsoft.com/office/drawing/2016/5/9/chartex" xmlns:cx4="http://schemas.microsoft.com/office/drawing/2016/5/10/chartex" xmlns:cx5="http://schemas.microsoft.com/office/drawing/2016/5/11/chartex" xmlns:cx6="http://schemas.microsoft.com/office/drawing/2016/5/12/chartex" xmlns:cx7="http://schemas.microsoft.com/office/drawing/2016/5/13/chartex" xmlns:cx8="http://schemas.microsoft.com/office/drawing/2016/5/14/chartex" xmlns:mc="http://schemas.openxmlformats.org/markup-compatibility/2006" xmlns:aink="http://schemas.microsoft.com/office/drawing/2016/ink" xmlns:am3d="http://schemas.microsoft.com/office/drawing/2017/model3d" xmlns:o="urn:schemas-microsoft-com:office:office" xmlns:oel="http://schemas.microsoft.com/office/2019/extlst" xmlns:r="http://schemas.openxmlformats.org/officeDocument/2006/relationships" xmlns:m="http://schemas.openxmlformats.org/officeDocument/2006/math" xmlns:v="urn:schemas-microsoft-com:vml" xmlns:wp14="http://schemas.microsoft.com/office/word/2010/wordprocessingDrawing" xmlns:wp="http://schemas.openxmlformats.org/drawingml/2006/wordprocessingDrawing" xmlns:w10="urn:schemas-microsoft-com:office:word" xmlns:w="http://schemas.openxmlformats.org/wordprocessingml/2006/main" xmlns:w14="http://schemas.microsoft.com/office/word/2010/wordml" xmlns:w15="http://schemas.microsoft.com/office/word/2012/wordml" xmlns:w16cex="http://schemas.microsoft.com/office/word/2018/wordml/cex" xmlns:w16cid="http://schemas.microsoft.com/office/word/2016/wordml/cid" xmlns:w16="http://schemas.microsoft.com/office/word/2018/wordml" xmlns:w16sdtdh="http://schemas.microsoft.com/office/word/2020/wordml/sdtdatahash" xmlns:w16se="http://schemas.microsoft.com/office/word/2015/wordml/symex" xmlns:wpg="http://schemas.microsoft.com/office/word/2010/wordprocessingGroup" xmlns:wpi="http://schemas.microsoft.com/office/word/2010/wordprocessingInk" xmlns:wne="http://schemas.microsoft.com/office/word/2006/wordml" xmlns:wps="http://schemas.microsoft.com/office/word/2010/wordprocessingShape" mc:Ignorable="w14 w15 w16se w16cid w16 w16cex w16sdtdh wp14">
   <w:body>
     <w:p>
       <w:pPr>
@@ -572,6 +572,20 @@
     </w:p>
     <w:p/>
     <w:p>
+      <w:r>
+        <w:t xml:space="preserve">Microsoft Image Library: </w:t>
+      </w:r>
+      <w:hyperlink r:id="rId13" w:history="1">
+        <w:r>
+          <w:rPr>
+            <w:rStyle w:val="Hyperlink"/>
+          </w:rPr>
+          <w:t>https://www.microsoft.com/en-us/download/details.aspx?id=35825</w:t>
+        </w:r>
+      </w:hyperlink>
+    </w:p>
+    <w:p/>
+    <w:p>
       <w:pPr>
         <w:pStyle w:val="Heading2"/>
       </w:pPr>
@@ -613,7 +627,7 @@
         </w:rPr>
         <w:t xml:space="preserve"> &amp; SDK : </w:t>
       </w:r>
-      <w:hyperlink r:id="rId13" w:history="1">
+      <w:hyperlink r:id="rId14" w:history="1">
         <w:r>
           <w:rPr>
             <w:rStyle w:val="Hyperlink"/>
@@ -667,7 +681,7 @@
         </w:rPr>
         <w:br/>
       </w:r>
-      <w:hyperlink r:id="rId14" w:history="1">
+      <w:hyperlink r:id="rId15" w:history="1">
         <w:r>
           <w:rPr>
             <w:rStyle w:val="Hyperlink"/>
@@ -694,7 +708,7 @@
           <w:u w:val="none"/>
         </w:rPr>
       </w:pPr>
-      <w:hyperlink r:id="rId15" w:history="1">
+      <w:hyperlink r:id="rId16" w:history="1">
         <w:r>
           <w:rPr>
             <w:rStyle w:val="Hyperlink"/>
@@ -779,7 +793,7 @@
                 <w:color w:val="0D0D0D" w:themeColor="text1" w:themeTint="F2"/>
               </w:rPr>
             </w:pPr>
-            <w:hyperlink r:id="rId16" w:history="1">
+            <w:hyperlink r:id="rId17" w:history="1">
               <w:r>
                 <w:rPr>
                   <w:rStyle w:val="Hyperlink"/>
@@ -801,7 +815,7 @@
                 <w:color w:val="0D0D0D" w:themeColor="text1" w:themeTint="F2"/>
               </w:rPr>
             </w:pPr>
-            <w:hyperlink r:id="rId17" w:history="1">
+            <w:hyperlink r:id="rId18" w:history="1">
               <w:r>
                 <w:rPr>
                   <w:rStyle w:val="Hyperlink"/>
@@ -824,7 +838,7 @@
                 <w:color w:val="0D0D0D" w:themeColor="text1" w:themeTint="F2"/>
               </w:rPr>
             </w:pPr>
-            <w:hyperlink r:id="rId18" w:history="1">
+            <w:hyperlink r:id="rId19" w:history="1">
               <w:r>
                 <w:rPr>
                   <w:rStyle w:val="Hyperlink"/>
@@ -853,7 +867,7 @@
                 <w:color w:val="0D0D0D" w:themeColor="text1" w:themeTint="F2"/>
               </w:rPr>
             </w:pPr>
-            <w:hyperlink r:id="rId19" w:history="1">
+            <w:hyperlink r:id="rId20" w:history="1">
               <w:r>
                 <w:rPr>
                   <w:rStyle w:val="Hyperlink"/>
@@ -876,7 +890,7 @@
                 <w:color w:val="0D0D0D" w:themeColor="text1" w:themeTint="F2"/>
               </w:rPr>
             </w:pPr>
-            <w:hyperlink r:id="rId20" w:history="1">
+            <w:hyperlink r:id="rId21" w:history="1">
               <w:r>
                 <w:rPr>
                   <w:rStyle w:val="Hyperlink"/>
@@ -903,7 +917,7 @@
                 <w:color w:val="0D0D0D" w:themeColor="text1" w:themeTint="F2"/>
               </w:rPr>
             </w:pPr>
-            <w:hyperlink r:id="rId21" w:history="1">
+            <w:hyperlink r:id="rId22" w:history="1">
               <w:r>
                 <w:rPr>
                   <w:rStyle w:val="Hyperlink"/>
@@ -1313,7 +1327,7 @@
                     <pic:cNvPicPr/>
                   </pic:nvPicPr>
                   <pic:blipFill>
-                    <a:blip r:embed="rId22"/>
+                    <a:blip r:embed="rId23"/>
                     <a:stretch>
                       <a:fillRect/>
                     </a:stretch>
@@ -2357,7 +2371,7 @@
                     <pic:cNvPicPr/>
                   </pic:nvPicPr>
                   <pic:blipFill>
-                    <a:blip r:embed="rId23"/>
+                    <a:blip r:embed="rId24"/>
                     <a:stretch>
                       <a:fillRect/>
                     </a:stretch>
@@ -2493,7 +2507,7 @@
                     </pic:cNvPicPr>
                   </pic:nvPicPr>
                   <pic:blipFill>
-                    <a:blip r:embed="rId24">
+                    <a:blip r:embed="rId25">
                       <a:extLst>
                         <a:ext uri="{28A0092B-C50C-407E-A947-70E740481C1C}">
                           <a14:useLocalDpi xmlns:a14="http://schemas.microsoft.com/office/drawing/2010/main" val="0"/>
@@ -2603,7 +2617,7 @@
                     <pic:cNvPicPr/>
                   </pic:nvPicPr>
                   <pic:blipFill>
-                    <a:blip r:embed="rId25"/>
+                    <a:blip r:embed="rId26"/>
                     <a:stretch>
                       <a:fillRect/>
                     </a:stretch>
@@ -2775,7 +2789,7 @@
                     <pic:cNvPicPr/>
                   </pic:nvPicPr>
                   <pic:blipFill>
-                    <a:blip r:embed="rId26">
+                    <a:blip r:embed="rId27">
                       <a:extLst>
                         <a:ext uri="{28A0092B-C50C-407E-A947-70E740481C1C}">
                           <a14:useLocalDpi xmlns:a14="http://schemas.microsoft.com/office/drawing/2010/main" val="0"/>
@@ -2844,7 +2858,7 @@
                     <pic:cNvPicPr/>
                   </pic:nvPicPr>
                   <pic:blipFill>
-                    <a:blip r:embed="rId27">
+                    <a:blip r:embed="rId28">
                       <a:extLst>
                         <a:ext uri="{28A0092B-C50C-407E-A947-70E740481C1C}">
                           <a14:useLocalDpi xmlns:a14="http://schemas.microsoft.com/office/drawing/2010/main" val="0"/>
@@ -2938,116 +2952,16 @@
           </w:tcPr>
           <w:p>
             <w:r>
-              <w:t>Added ability to open a document in browser window;</w:t>
+              <w:t xml:space="preserve">// </w:t>
+            </w:r>
+            <w:r>
+              <w:t>Updated application icon using Windows Icon Library</w:t>
             </w:r>
           </w:p>
+          <w:p/>
           <w:p>
             <w:r>
-              <w:rPr>
-                <w:color w:val="FF0000"/>
-              </w:rPr>
-              <w:t>** Pulled validation out for sort testing</w:t>
-            </w:r>
-          </w:p>
-        </w:tc>
-      </w:tr>
-      <w:tr>
-        <w:tc>
-          <w:tcPr>
-            <w:tcW w:w="1435" w:type="dxa"/>
-          </w:tcPr>
-          <w:p>
-            <w:r>
-              <w:t>2022-04-24</w:t>
-            </w:r>
-          </w:p>
-        </w:tc>
-        <w:tc>
-          <w:tcPr>
-            <w:tcW w:w="7560" w:type="dxa"/>
-          </w:tcPr>
-          <w:p>
-            <w:r>
-              <w:t>Code cleanup, update documentation</w:t>
-            </w:r>
-          </w:p>
-        </w:tc>
-      </w:tr>
-      <w:tr>
-        <w:tc>
-          <w:tcPr>
-            <w:tcW w:w="1435" w:type="dxa"/>
-          </w:tcPr>
-          <w:p>
-            <w:r>
-              <w:t>2022-04-19</w:t>
-            </w:r>
-          </w:p>
-        </w:tc>
-        <w:tc>
-          <w:tcPr>
-            <w:tcW w:w="7560" w:type="dxa"/>
-          </w:tcPr>
-          <w:p>
-            <w:r>
-              <w:rPr>
-                <w:b/>
-                <w:bCs/>
-              </w:rPr>
-              <w:t>Milestone:</w:t>
-            </w:r>
-            <w:r>
-              <w:t xml:space="preserve">  Can open file; edit metadata in grid control; save updated metadata to a copy of the original file</w:t>
-            </w:r>
-          </w:p>
-        </w:tc>
-      </w:tr>
-      <w:tr>
-        <w:tc>
-          <w:tcPr>
-            <w:tcW w:w="1435" w:type="dxa"/>
-          </w:tcPr>
-          <w:p>
-            <w:r>
-              <w:t>2022-04-18</w:t>
-            </w:r>
-          </w:p>
-        </w:tc>
-        <w:tc>
-          <w:tcPr>
-            <w:tcW w:w="7560" w:type="dxa"/>
-          </w:tcPr>
-          <w:p>
-            <w:r>
-              <w:t>Moved variables into classes; updated columns in dataGridView to use selected metadata set</w:t>
-            </w:r>
-          </w:p>
-        </w:tc>
-      </w:tr>
-      <w:tr>
-        <w:tc>
-          <w:tcPr>
-            <w:tcW w:w="1435" w:type="dxa"/>
-          </w:tcPr>
-          <w:p>
-            <w:r>
-              <w:t>2022-04-16</w:t>
-            </w:r>
-          </w:p>
-        </w:tc>
-        <w:tc>
-          <w:tcPr>
-            <w:tcW w:w="7560" w:type="dxa"/>
-          </w:tcPr>
-          <w:p>
-            <w:r>
-              <w:t>Implemented iText</w:t>
-            </w:r>
-            <w:r>
-              <w:t>7</w:t>
-            </w:r>
-            <w:r>
-              <w:t>; can read from existing file &amp; create a new file with the copied metadata.</w:t>
+              <w:t>Adding Output methods (Txt, csv, xlsx)</w:t>
             </w:r>
           </w:p>
         </w:tc>
@@ -3065,19 +2979,36 @@
           </w:tcPr>
           <w:p>
             <w:r>
-              <w:t>Enabled multi-select; resize File Name column to fit &amp; freeze full name; clear data</w:t>
-            </w:r>
-            <w:r>
-              <w:t>GridView</w:t>
-            </w:r>
-            <w:r>
-              <w:t xml:space="preserve"> before open</w:t>
-            </w:r>
-            <w:r>
-              <w:t>FileD</w:t>
-            </w:r>
-            <w:r>
-              <w:t>ialog runs.</w:t>
+              <w:t>Updated data validation, user feedback to change color of cells with new data; added Dictionary for grid columns; add check box column for multi-select; stressed over data binding.</w:t>
+            </w:r>
+          </w:p>
+        </w:tc>
+      </w:tr>
+      <w:tr>
+        <w:tc>
+          <w:tcPr>
+            <w:tcW w:w="1435" w:type="dxa"/>
+          </w:tcPr>
+          <w:p/>
+        </w:tc>
+        <w:tc>
+          <w:tcPr>
+            <w:tcW w:w="7560" w:type="dxa"/>
+          </w:tcPr>
+          <w:p>
+            <w:r>
+              <w:t>Added ability to open a document in browser window</w:t>
+            </w:r>
+            <w:r>
+              <w:t>.</w:t>
+            </w:r>
+          </w:p>
+          <w:p>
+            <w:r>
+              <w:rPr>
+                <w:color w:val="FF0000"/>
+              </w:rPr>
+              <w:t>** Pulled validation out for sort testing</w:t>
             </w:r>
           </w:p>
         </w:tc>
@@ -3089,7 +3020,7 @@
           </w:tcPr>
           <w:p>
             <w:r>
-              <w:t>2022-04-01</w:t>
+              <w:t>2022-04-24</w:t>
             </w:r>
           </w:p>
         </w:tc>
@@ -3099,6 +3030,137 @@
           </w:tcPr>
           <w:p>
             <w:r>
+              <w:t>Code cleanup, update documentation</w:t>
+            </w:r>
+          </w:p>
+        </w:tc>
+      </w:tr>
+      <w:tr>
+        <w:tc>
+          <w:tcPr>
+            <w:tcW w:w="1435" w:type="dxa"/>
+          </w:tcPr>
+          <w:p>
+            <w:r>
+              <w:t>2022-04-19</w:t>
+            </w:r>
+          </w:p>
+        </w:tc>
+        <w:tc>
+          <w:tcPr>
+            <w:tcW w:w="7560" w:type="dxa"/>
+          </w:tcPr>
+          <w:p>
+            <w:r>
+              <w:rPr>
+                <w:b/>
+                <w:bCs/>
+              </w:rPr>
+              <w:t>Milestone:</w:t>
+            </w:r>
+            <w:r>
+              <w:t xml:space="preserve">  Can open file; edit metadata in grid control; save updated metadata to a copy of the original file</w:t>
+            </w:r>
+          </w:p>
+        </w:tc>
+      </w:tr>
+      <w:tr>
+        <w:tc>
+          <w:tcPr>
+            <w:tcW w:w="1435" w:type="dxa"/>
+          </w:tcPr>
+          <w:p>
+            <w:r>
+              <w:t>2022-04-18</w:t>
+            </w:r>
+          </w:p>
+        </w:tc>
+        <w:tc>
+          <w:tcPr>
+            <w:tcW w:w="7560" w:type="dxa"/>
+          </w:tcPr>
+          <w:p>
+            <w:r>
+              <w:t>Moved variables into classes; updated columns in dataGridView to use selected metadata set</w:t>
+            </w:r>
+          </w:p>
+        </w:tc>
+      </w:tr>
+      <w:tr>
+        <w:tc>
+          <w:tcPr>
+            <w:tcW w:w="1435" w:type="dxa"/>
+          </w:tcPr>
+          <w:p>
+            <w:r>
+              <w:t>2022-04-16</w:t>
+            </w:r>
+          </w:p>
+        </w:tc>
+        <w:tc>
+          <w:tcPr>
+            <w:tcW w:w="7560" w:type="dxa"/>
+          </w:tcPr>
+          <w:p>
+            <w:r>
+              <w:t>Implemented iText</w:t>
+            </w:r>
+            <w:r>
+              <w:t>7</w:t>
+            </w:r>
+            <w:r>
+              <w:t>; can read from existing file &amp; create a new file with the copied metadata.</w:t>
+            </w:r>
+          </w:p>
+        </w:tc>
+      </w:tr>
+      <w:tr>
+        <w:tc>
+          <w:tcPr>
+            <w:tcW w:w="1435" w:type="dxa"/>
+          </w:tcPr>
+          <w:p/>
+        </w:tc>
+        <w:tc>
+          <w:tcPr>
+            <w:tcW w:w="7560" w:type="dxa"/>
+          </w:tcPr>
+          <w:p>
+            <w:r>
+              <w:t>Enabled multi-select; resize File Name column to fit &amp; freeze full name; clear data</w:t>
+            </w:r>
+            <w:r>
+              <w:t>GridView</w:t>
+            </w:r>
+            <w:r>
+              <w:t xml:space="preserve"> before open</w:t>
+            </w:r>
+            <w:r>
+              <w:t>FileD</w:t>
+            </w:r>
+            <w:r>
+              <w:t>ialog runs.</w:t>
+            </w:r>
+          </w:p>
+        </w:tc>
+      </w:tr>
+      <w:tr>
+        <w:tc>
+          <w:tcPr>
+            <w:tcW w:w="1435" w:type="dxa"/>
+          </w:tcPr>
+          <w:p>
+            <w:r>
+              <w:t>2022-04-01</w:t>
+            </w:r>
+          </w:p>
+        </w:tc>
+        <w:tc>
+          <w:tcPr>
+            <w:tcW w:w="7560" w:type="dxa"/>
+          </w:tcPr>
+          <w:p>
+            <w:r>
               <w:t xml:space="preserve">First upload with documentation, </w:t>
             </w:r>
             <w:r>
@@ -3261,6 +3323,7 @@
           <w:b/>
           <w:bCs/>
         </w:rPr>
+        <w:lastRenderedPageBreak/>
         <w:fldChar w:fldCharType="begin"/>
       </w:r>
       <w:r>
@@ -3789,7 +3852,7 @@
       </w:r>
     </w:p>
     <w:sectPr>
-      <w:footerReference w:type="default" r:id="rId28"/>
+      <w:footerReference w:type="default" r:id="rId29"/>
       <w:pgSz w:w="12240" w:h="15840"/>
       <w:pgMar w:top="1440" w:right="1440" w:bottom="1440" w:left="1440" w:header="720" w:footer="720" w:gutter="0"/>
       <w:cols w:space="720"/>
@@ -3801,7 +3864,7 @@
 </file>
 
 <file path=word/endnotes.xml><?xml version="1.0" encoding="utf-8"?>
-<w:endnotes xmlns:wpc="http://schemas.microsoft.com/office/word/2010/wordprocessingCanvas" xmlns:cx="http://schemas.microsoft.com/office/drawing/2014/chartex" xmlns:cx1="http://schemas.microsoft.com/office/drawing/2015/9/8/chartex" xmlns:cx2="http://schemas.microsoft.com/office/drawing/2015/10/21/chartex" xmlns:cx3="http://schemas.microsoft.com/office/drawing/2016/5/9/chartex" xmlns:cx4="http://schemas.microsoft.com/office/drawing/2016/5/10/chartex" xmlns:cx5="http://schemas.microsoft.com/office/drawing/2016/5/11/chartex" xmlns:cx6="http://schemas.microsoft.com/office/drawing/2016/5/12/chartex" xmlns:cx7="http://schemas.microsoft.com/office/drawing/2016/5/13/chartex" xmlns:cx8="http://schemas.microsoft.com/office/drawing/2016/5/14/chartex" xmlns:mc="http://schemas.openxmlformats.org/markup-compatibility/2006" xmlns:aink="http://schemas.microsoft.com/office/drawing/2016/ink" xmlns:am3d="http://schemas.microsoft.com/office/drawing/2017/model3d" xmlns:o="urn:schemas-microsoft-com:office:office" xmlns:r="http://schemas.openxmlformats.org/officeDocument/2006/relationships" xmlns:m="http://schemas.openxmlformats.org/officeDocument/2006/math" xmlns:v="urn:schemas-microsoft-com:vml" xmlns:wp14="http://schemas.microsoft.com/office/word/2010/wordprocessingDrawing" xmlns:wp="http://schemas.openxmlformats.org/drawingml/2006/wordprocessingDrawing" xmlns:w10="urn:schemas-microsoft-com:office:word" xmlns:w="http://schemas.openxmlformats.org/wordprocessingml/2006/main" xmlns:w14="http://schemas.microsoft.com/office/word/2010/wordml" xmlns:w15="http://schemas.microsoft.com/office/word/2012/wordml" xmlns:w16cex="http://schemas.microsoft.com/office/word/2018/wordml/cex" xmlns:w16cid="http://schemas.microsoft.com/office/word/2016/wordml/cid" xmlns:w16="http://schemas.microsoft.com/office/word/2018/wordml" xmlns:w16sdtdh="http://schemas.microsoft.com/office/word/2020/wordml/sdtdatahash" xmlns:w16se="http://schemas.microsoft.com/office/word/2015/wordml/symex" xmlns:wpg="http://schemas.microsoft.com/office/word/2010/wordprocessingGroup" xmlns:wpi="http://schemas.microsoft.com/office/word/2010/wordprocessingInk" xmlns:wne="http://schemas.microsoft.com/office/word/2006/wordml" xmlns:wps="http://schemas.microsoft.com/office/word/2010/wordprocessingShape" mc:Ignorable="w14 w15 w16se w16cid w16 w16cex w16sdtdh wp14">
+<w:endnotes xmlns:wpc="http://schemas.microsoft.com/office/word/2010/wordprocessingCanvas" xmlns:cx="http://schemas.microsoft.com/office/drawing/2014/chartex" xmlns:cx1="http://schemas.microsoft.com/office/drawing/2015/9/8/chartex" xmlns:cx2="http://schemas.microsoft.com/office/drawing/2015/10/21/chartex" xmlns:cx3="http://schemas.microsoft.com/office/drawing/2016/5/9/chartex" xmlns:cx4="http://schemas.microsoft.com/office/drawing/2016/5/10/chartex" xmlns:cx5="http://schemas.microsoft.com/office/drawing/2016/5/11/chartex" xmlns:cx6="http://schemas.microsoft.com/office/drawing/2016/5/12/chartex" xmlns:cx7="http://schemas.microsoft.com/office/drawing/2016/5/13/chartex" xmlns:cx8="http://schemas.microsoft.com/office/drawing/2016/5/14/chartex" xmlns:mc="http://schemas.openxmlformats.org/markup-compatibility/2006" xmlns:aink="http://schemas.microsoft.com/office/drawing/2016/ink" xmlns:am3d="http://schemas.microsoft.com/office/drawing/2017/model3d" xmlns:o="urn:schemas-microsoft-com:office:office" xmlns:oel="http://schemas.microsoft.com/office/2019/extlst" xmlns:r="http://schemas.openxmlformats.org/officeDocument/2006/relationships" xmlns:m="http://schemas.openxmlformats.org/officeDocument/2006/math" xmlns:v="urn:schemas-microsoft-com:vml" xmlns:wp14="http://schemas.microsoft.com/office/word/2010/wordprocessingDrawing" xmlns:wp="http://schemas.openxmlformats.org/drawingml/2006/wordprocessingDrawing" xmlns:w10="urn:schemas-microsoft-com:office:word" xmlns:w="http://schemas.openxmlformats.org/wordprocessingml/2006/main" xmlns:w14="http://schemas.microsoft.com/office/word/2010/wordml" xmlns:w15="http://schemas.microsoft.com/office/word/2012/wordml" xmlns:w16cex="http://schemas.microsoft.com/office/word/2018/wordml/cex" xmlns:w16cid="http://schemas.microsoft.com/office/word/2016/wordml/cid" xmlns:w16="http://schemas.microsoft.com/office/word/2018/wordml" xmlns:w16sdtdh="http://schemas.microsoft.com/office/word/2020/wordml/sdtdatahash" xmlns:w16se="http://schemas.microsoft.com/office/word/2015/wordml/symex" xmlns:wpg="http://schemas.microsoft.com/office/word/2010/wordprocessingGroup" xmlns:wpi="http://schemas.microsoft.com/office/word/2010/wordprocessingInk" xmlns:wne="http://schemas.microsoft.com/office/word/2006/wordml" xmlns:wps="http://schemas.microsoft.com/office/word/2010/wordprocessingShape" mc:Ignorable="w14 w15 w16se w16cid w16 w16cex w16sdtdh wp14">
   <w:endnote w:type="separator" w:id="-1">
     <w:p>
       <w:pPr>
@@ -3826,7 +3889,7 @@
 </file>
 
 <file path=word/footer1.xml><?xml version="1.0" encoding="utf-8"?>
-<w:ftr xmlns:wpc="http://schemas.microsoft.com/office/word/2010/wordprocessingCanvas" xmlns:cx="http://schemas.microsoft.com/office/drawing/2014/chartex" xmlns:cx1="http://schemas.microsoft.com/office/drawing/2015/9/8/chartex" xmlns:cx2="http://schemas.microsoft.com/office/drawing/2015/10/21/chartex" xmlns:cx3="http://schemas.microsoft.com/office/drawing/2016/5/9/chartex" xmlns:cx4="http://schemas.microsoft.com/office/drawing/2016/5/10/chartex" xmlns:cx5="http://schemas.microsoft.com/office/drawing/2016/5/11/chartex" xmlns:cx6="http://schemas.microsoft.com/office/drawing/2016/5/12/chartex" xmlns:cx7="http://schemas.microsoft.com/office/drawing/2016/5/13/chartex" xmlns:cx8="http://schemas.microsoft.com/office/drawing/2016/5/14/chartex" xmlns:mc="http://schemas.openxmlformats.org/markup-compatibility/2006" xmlns:aink="http://schemas.microsoft.com/office/drawing/2016/ink" xmlns:am3d="http://schemas.microsoft.com/office/drawing/2017/model3d" xmlns:o="urn:schemas-microsoft-com:office:office" xmlns:r="http://schemas.openxmlformats.org/officeDocument/2006/relationships" xmlns:m="http://schemas.openxmlformats.org/officeDocument/2006/math" xmlns:v="urn:schemas-microsoft-com:vml" xmlns:wp14="http://schemas.microsoft.com/office/word/2010/wordprocessingDrawing" xmlns:wp="http://schemas.openxmlformats.org/drawingml/2006/wordprocessingDrawing" xmlns:w10="urn:schemas-microsoft-com:office:word" xmlns:w="http://schemas.openxmlformats.org/wordprocessingml/2006/main" xmlns:w14="http://schemas.microsoft.com/office/word/2010/wordml" xmlns:w15="http://schemas.microsoft.com/office/word/2012/wordml" xmlns:w16cex="http://schemas.microsoft.com/office/word/2018/wordml/cex" xmlns:w16cid="http://schemas.microsoft.com/office/word/2016/wordml/cid" xmlns:w16="http://schemas.microsoft.com/office/word/2018/wordml" xmlns:w16sdtdh="http://schemas.microsoft.com/office/word/2020/wordml/sdtdatahash" xmlns:w16se="http://schemas.microsoft.com/office/word/2015/wordml/symex" xmlns:wpg="http://schemas.microsoft.com/office/word/2010/wordprocessingGroup" xmlns:wpi="http://schemas.microsoft.com/office/word/2010/wordprocessingInk" xmlns:wne="http://schemas.microsoft.com/office/word/2006/wordml" xmlns:wps="http://schemas.microsoft.com/office/word/2010/wordprocessingShape" mc:Ignorable="w14 w15 w16se w16cid w16 w16cex w16sdtdh wp14">
+<w:ftr xmlns:wpc="http://schemas.microsoft.com/office/word/2010/wordprocessingCanvas" xmlns:cx="http://schemas.microsoft.com/office/drawing/2014/chartex" xmlns:cx1="http://schemas.microsoft.com/office/drawing/2015/9/8/chartex" xmlns:cx2="http://schemas.microsoft.com/office/drawing/2015/10/21/chartex" xmlns:cx3="http://schemas.microsoft.com/office/drawing/2016/5/9/chartex" xmlns:cx4="http://schemas.microsoft.com/office/drawing/2016/5/10/chartex" xmlns:cx5="http://schemas.microsoft.com/office/drawing/2016/5/11/chartex" xmlns:cx6="http://schemas.microsoft.com/office/drawing/2016/5/12/chartex" xmlns:cx7="http://schemas.microsoft.com/office/drawing/2016/5/13/chartex" xmlns:cx8="http://schemas.microsoft.com/office/drawing/2016/5/14/chartex" xmlns:mc="http://schemas.openxmlformats.org/markup-compatibility/2006" xmlns:aink="http://schemas.microsoft.com/office/drawing/2016/ink" xmlns:am3d="http://schemas.microsoft.com/office/drawing/2017/model3d" xmlns:o="urn:schemas-microsoft-com:office:office" xmlns:oel="http://schemas.microsoft.com/office/2019/extlst" xmlns:r="http://schemas.openxmlformats.org/officeDocument/2006/relationships" xmlns:m="http://schemas.openxmlformats.org/officeDocument/2006/math" xmlns:v="urn:schemas-microsoft-com:vml" xmlns:wp14="http://schemas.microsoft.com/office/word/2010/wordprocessingDrawing" xmlns:wp="http://schemas.openxmlformats.org/drawingml/2006/wordprocessingDrawing" xmlns:w10="urn:schemas-microsoft-com:office:word" xmlns:w="http://schemas.openxmlformats.org/wordprocessingml/2006/main" xmlns:w14="http://schemas.microsoft.com/office/word/2010/wordml" xmlns:w15="http://schemas.microsoft.com/office/word/2012/wordml" xmlns:w16cex="http://schemas.microsoft.com/office/word/2018/wordml/cex" xmlns:w16cid="http://schemas.microsoft.com/office/word/2016/wordml/cid" xmlns:w16="http://schemas.microsoft.com/office/word/2018/wordml" xmlns:w16sdtdh="http://schemas.microsoft.com/office/word/2020/wordml/sdtdatahash" xmlns:w16se="http://schemas.microsoft.com/office/word/2015/wordml/symex" xmlns:wpg="http://schemas.microsoft.com/office/word/2010/wordprocessingGroup" xmlns:wpi="http://schemas.microsoft.com/office/word/2010/wordprocessingInk" xmlns:wne="http://schemas.microsoft.com/office/word/2006/wordml" xmlns:wps="http://schemas.microsoft.com/office/word/2010/wordprocessingShape" mc:Ignorable="w14 w15 w16se w16cid w16 w16cex w16sdtdh wp14">
   <w:sdt>
     <w:sdtPr>
       <w:id w:val="-315109904"/>
@@ -3956,7 +4019,7 @@
 </file>
 
 <file path=word/footnotes.xml><?xml version="1.0" encoding="utf-8"?>
-<w:footnotes xmlns:wpc="http://schemas.microsoft.com/office/word/2010/wordprocessingCanvas" xmlns:cx="http://schemas.microsoft.com/office/drawing/2014/chartex" xmlns:cx1="http://schemas.microsoft.com/office/drawing/2015/9/8/chartex" xmlns:cx2="http://schemas.microsoft.com/office/drawing/2015/10/21/chartex" xmlns:cx3="http://schemas.microsoft.com/office/drawing/2016/5/9/chartex" xmlns:cx4="http://schemas.microsoft.com/office/drawing/2016/5/10/chartex" xmlns:cx5="http://schemas.microsoft.com/office/drawing/2016/5/11/chartex" xmlns:cx6="http://schemas.microsoft.com/office/drawing/2016/5/12/chartex" xmlns:cx7="http://schemas.microsoft.com/office/drawing/2016/5/13/chartex" xmlns:cx8="http://schemas.microsoft.com/office/drawing/2016/5/14/chartex" xmlns:mc="http://schemas.openxmlformats.org/markup-compatibility/2006" xmlns:aink="http://schemas.microsoft.com/office/drawing/2016/ink" xmlns:am3d="http://schemas.microsoft.com/office/drawing/2017/model3d" xmlns:o="urn:schemas-microsoft-com:office:office" xmlns:r="http://schemas.openxmlformats.org/officeDocument/2006/relationships" xmlns:m="http://schemas.openxmlformats.org/officeDocument/2006/math" xmlns:v="urn:schemas-microsoft-com:vml" xmlns:wp14="http://schemas.microsoft.com/office/word/2010/wordprocessingDrawing" xmlns:wp="http://schemas.openxmlformats.org/drawingml/2006/wordprocessingDrawing" xmlns:w10="urn:schemas-microsoft-com:office:word" xmlns:w="http://schemas.openxmlformats.org/wordprocessingml/2006/main" xmlns:w14="http://schemas.microsoft.com/office/word/2010/wordml" xmlns:w15="http://schemas.microsoft.com/office/word/2012/wordml" xmlns:w16cex="http://schemas.microsoft.com/office/word/2018/wordml/cex" xmlns:w16cid="http://schemas.microsoft.com/office/word/2016/wordml/cid" xmlns:w16="http://schemas.microsoft.com/office/word/2018/wordml" xmlns:w16sdtdh="http://schemas.microsoft.com/office/word/2020/wordml/sdtdatahash" xmlns:w16se="http://schemas.microsoft.com/office/word/2015/wordml/symex" xmlns:wpg="http://schemas.microsoft.com/office/word/2010/wordprocessingGroup" xmlns:wpi="http://schemas.microsoft.com/office/word/2010/wordprocessingInk" xmlns:wne="http://schemas.microsoft.com/office/word/2006/wordml" xmlns:wps="http://schemas.microsoft.com/office/word/2010/wordprocessingShape" mc:Ignorable="w14 w15 w16se w16cid w16 w16cex w16sdtdh wp14">
+<w:footnotes xmlns:wpc="http://schemas.microsoft.com/office/word/2010/wordprocessingCanvas" xmlns:cx="http://schemas.microsoft.com/office/drawing/2014/chartex" xmlns:cx1="http://schemas.microsoft.com/office/drawing/2015/9/8/chartex" xmlns:cx2="http://schemas.microsoft.com/office/drawing/2015/10/21/chartex" xmlns:cx3="http://schemas.microsoft.com/office/drawing/2016/5/9/chartex" xmlns:cx4="http://schemas.microsoft.com/office/drawing/2016/5/10/chartex" xmlns:cx5="http://schemas.microsoft.com/office/drawing/2016/5/11/chartex" xmlns:cx6="http://schemas.microsoft.com/office/drawing/2016/5/12/chartex" xmlns:cx7="http://schemas.microsoft.com/office/drawing/2016/5/13/chartex" xmlns:cx8="http://schemas.microsoft.com/office/drawing/2016/5/14/chartex" xmlns:mc="http://schemas.openxmlformats.org/markup-compatibility/2006" xmlns:aink="http://schemas.microsoft.com/office/drawing/2016/ink" xmlns:am3d="http://schemas.microsoft.com/office/drawing/2017/model3d" xmlns:o="urn:schemas-microsoft-com:office:office" xmlns:oel="http://schemas.microsoft.com/office/2019/extlst" xmlns:r="http://schemas.openxmlformats.org/officeDocument/2006/relationships" xmlns:m="http://schemas.openxmlformats.org/officeDocument/2006/math" xmlns:v="urn:schemas-microsoft-com:vml" xmlns:wp14="http://schemas.microsoft.com/office/word/2010/wordprocessingDrawing" xmlns:wp="http://schemas.openxmlformats.org/drawingml/2006/wordprocessingDrawing" xmlns:w10="urn:schemas-microsoft-com:office:word" xmlns:w="http://schemas.openxmlformats.org/wordprocessingml/2006/main" xmlns:w14="http://schemas.microsoft.com/office/word/2010/wordml" xmlns:w15="http://schemas.microsoft.com/office/word/2012/wordml" xmlns:w16cex="http://schemas.microsoft.com/office/word/2018/wordml/cex" xmlns:w16cid="http://schemas.microsoft.com/office/word/2016/wordml/cid" xmlns:w16="http://schemas.microsoft.com/office/word/2018/wordml" xmlns:w16sdtdh="http://schemas.microsoft.com/office/word/2020/wordml/sdtdatahash" xmlns:w16se="http://schemas.microsoft.com/office/word/2015/wordml/symex" xmlns:wpg="http://schemas.microsoft.com/office/word/2010/wordprocessingGroup" xmlns:wpi="http://schemas.microsoft.com/office/word/2010/wordprocessingInk" xmlns:wne="http://schemas.microsoft.com/office/word/2006/wordml" xmlns:wps="http://schemas.microsoft.com/office/word/2010/wordprocessingShape" mc:Ignorable="w14 w15 w16se w16cid w16 w16cex w16sdtdh wp14">
   <w:footnote w:type="separator" w:id="-1">
     <w:p>
       <w:pPr>
@@ -3981,7 +4044,7 @@
 </file>
 
 <file path=word/numbering.xml><?xml version="1.0" encoding="utf-8"?>
-<w:numbering xmlns:wpc="http://schemas.microsoft.com/office/word/2010/wordprocessingCanvas" xmlns:cx="http://schemas.microsoft.com/office/drawing/2014/chartex" xmlns:cx1="http://schemas.microsoft.com/office/drawing/2015/9/8/chartex" xmlns:cx2="http://schemas.microsoft.com/office/drawing/2015/10/21/chartex" xmlns:cx3="http://schemas.microsoft.com/office/drawing/2016/5/9/chartex" xmlns:cx4="http://schemas.microsoft.com/office/drawing/2016/5/10/chartex" xmlns:cx5="http://schemas.microsoft.com/office/drawing/2016/5/11/chartex" xmlns:cx6="http://schemas.microsoft.com/office/drawing/2016/5/12/chartex" xmlns:cx7="http://schemas.microsoft.com/office/drawing/2016/5/13/chartex" xmlns:cx8="http://schemas.microsoft.com/office/drawing/2016/5/14/chartex" xmlns:mc="http://schemas.openxmlformats.org/markup-compatibility/2006" xmlns:aink="http://schemas.microsoft.com/office/drawing/2016/ink" xmlns:am3d="http://schemas.microsoft.com/office/drawing/2017/model3d" xmlns:o="urn:schemas-microsoft-com:office:office" xmlns:r="http://schemas.openxmlformats.org/officeDocument/2006/relationships" xmlns:m="http://schemas.openxmlformats.org/officeDocument/2006/math" xmlns:v="urn:schemas-microsoft-com:vml" xmlns:wp14="http://schemas.microsoft.com/office/word/2010/wordprocessingDrawing" xmlns:wp="http://schemas.openxmlformats.org/drawingml/2006/wordprocessingDrawing" xmlns:w10="urn:schemas-microsoft-com:office:word" xmlns:w="http://schemas.openxmlformats.org/wordprocessingml/2006/main" xmlns:w14="http://schemas.microsoft.com/office/word/2010/wordml" xmlns:w15="http://schemas.microsoft.com/office/word/2012/wordml" xmlns:w16cex="http://schemas.microsoft.com/office/word/2018/wordml/cex" xmlns:w16cid="http://schemas.microsoft.com/office/word/2016/wordml/cid" xmlns:w16="http://schemas.microsoft.com/office/word/2018/wordml" xmlns:w16sdtdh="http://schemas.microsoft.com/office/word/2020/wordml/sdtdatahash" xmlns:w16se="http://schemas.microsoft.com/office/word/2015/wordml/symex" xmlns:wpg="http://schemas.microsoft.com/office/word/2010/wordprocessingGroup" xmlns:wpi="http://schemas.microsoft.com/office/word/2010/wordprocessingInk" xmlns:wne="http://schemas.microsoft.com/office/word/2006/wordml" xmlns:wps="http://schemas.microsoft.com/office/word/2010/wordprocessingShape" mc:Ignorable="w14 w15 w16se w16cid w16 w16cex w16sdtdh wp14">
+<w:numbering xmlns:wpc="http://schemas.microsoft.com/office/word/2010/wordprocessingCanvas" xmlns:cx="http://schemas.microsoft.com/office/drawing/2014/chartex" xmlns:cx1="http://schemas.microsoft.com/office/drawing/2015/9/8/chartex" xmlns:cx2="http://schemas.microsoft.com/office/drawing/2015/10/21/chartex" xmlns:cx3="http://schemas.microsoft.com/office/drawing/2016/5/9/chartex" xmlns:cx4="http://schemas.microsoft.com/office/drawing/2016/5/10/chartex" xmlns:cx5="http://schemas.microsoft.com/office/drawing/2016/5/11/chartex" xmlns:cx6="http://schemas.microsoft.com/office/drawing/2016/5/12/chartex" xmlns:cx7="http://schemas.microsoft.com/office/drawing/2016/5/13/chartex" xmlns:cx8="http://schemas.microsoft.com/office/drawing/2016/5/14/chartex" xmlns:mc="http://schemas.openxmlformats.org/markup-compatibility/2006" xmlns:aink="http://schemas.microsoft.com/office/drawing/2016/ink" xmlns:am3d="http://schemas.microsoft.com/office/drawing/2017/model3d" xmlns:o="urn:schemas-microsoft-com:office:office" xmlns:oel="http://schemas.microsoft.com/office/2019/extlst" xmlns:r="http://schemas.openxmlformats.org/officeDocument/2006/relationships" xmlns:m="http://schemas.openxmlformats.org/officeDocument/2006/math" xmlns:v="urn:schemas-microsoft-com:vml" xmlns:wp14="http://schemas.microsoft.com/office/word/2010/wordprocessingDrawing" xmlns:wp="http://schemas.openxmlformats.org/drawingml/2006/wordprocessingDrawing" xmlns:w10="urn:schemas-microsoft-com:office:word" xmlns:w="http://schemas.openxmlformats.org/wordprocessingml/2006/main" xmlns:w14="http://schemas.microsoft.com/office/word/2010/wordml" xmlns:w15="http://schemas.microsoft.com/office/word/2012/wordml" xmlns:w16cex="http://schemas.microsoft.com/office/word/2018/wordml/cex" xmlns:w16cid="http://schemas.microsoft.com/office/word/2016/wordml/cid" xmlns:w16="http://schemas.microsoft.com/office/word/2018/wordml" xmlns:w16sdtdh="http://schemas.microsoft.com/office/word/2020/wordml/sdtdatahash" xmlns:w16se="http://schemas.microsoft.com/office/word/2015/wordml/symex" xmlns:wpg="http://schemas.microsoft.com/office/word/2010/wordprocessingGroup" xmlns:wpi="http://schemas.microsoft.com/office/word/2010/wordprocessingInk" xmlns:wne="http://schemas.microsoft.com/office/word/2006/wordml" xmlns:wps="http://schemas.microsoft.com/office/word/2010/wordprocessingShape" mc:Ignorable="w14 w15 w16se w16cid w16 w16cex w16sdtdh wp14">
   <w:abstractNum w:abstractNumId="0" w15:restartNumberingAfterBreak="0">
     <w:nsid w:val="10F36F5A"/>
     <w:multiLevelType w:val="hybridMultilevel"/>

</xml_diff>

<commit_message>
Able to export a blank Excel document with 1 sheet.  Working checkpoint before I mess around with data.
</commit_message>
<xml_diff>
--- a/Documentation/SRS - Metadata Manager.docx
+++ b/Documentation/SRS - Metadata Manager.docx
@@ -342,15 +342,7 @@
         <w:t xml:space="preserve"> and </w:t>
       </w:r>
       <w:r>
-        <w:t xml:space="preserve">finding and learning </w:t>
-      </w:r>
-      <w:proofErr w:type="spellStart"/>
-      <w:r>
-        <w:t>iText</w:t>
-      </w:r>
-      <w:proofErr w:type="spellEnd"/>
-      <w:r>
-        <w:t xml:space="preserve"> which is an open source library for manipulating PDFs.  </w:t>
+        <w:t xml:space="preserve">finding and learning iText which is an open source library for manipulating PDFs.  </w:t>
       </w:r>
       <w:r>
         <w:t xml:space="preserve">  </w:t>
@@ -2944,7 +2936,11 @@
           <w:tcPr>
             <w:tcW w:w="1435" w:type="dxa"/>
           </w:tcPr>
-          <w:p/>
+          <w:p>
+            <w:r>
+              <w:t>2020-05-15</w:t>
+            </w:r>
+          </w:p>
         </w:tc>
         <w:tc>
           <w:tcPr>
@@ -2952,16 +2948,13 @@
           </w:tcPr>
           <w:p>
             <w:r>
-              <w:t xml:space="preserve">// </w:t>
-            </w:r>
-            <w:r>
-              <w:t>Updated application icon using Windows Icon Library</w:t>
-            </w:r>
-          </w:p>
-          <w:p/>
-          <w:p>
-            <w:r>
-              <w:t>Adding Output methods (Txt, csv, xlsx)</w:t>
+              <w:t>Updated dictionary,</w:t>
+            </w:r>
+            <w:r>
+              <w:t xml:space="preserve"> can export to .csv or .txt; multi-selected output is working.</w:t>
+            </w:r>
+            <w:r>
+              <w:t xml:space="preserve">  Gave up on data binding and living with clumsy code for now.  (Make it work then make it pretty …. )</w:t>
             </w:r>
           </w:p>
         </w:tc>
@@ -3205,7 +3198,10 @@
         <w:t>Reports</w:t>
       </w:r>
       <w:r>
-        <w:t xml:space="preserve"> – not yet implemented</w:t>
+        <w:t xml:space="preserve"> – </w:t>
+      </w:r>
+      <w:r>
+        <w:t>Ability to export data to Excel</w:t>
       </w:r>
     </w:p>
     <w:p>
@@ -3222,6 +3218,9 @@
       <w:r>
         <w:t xml:space="preserve"> – not yet implemented</w:t>
       </w:r>
+      <w:r>
+        <w:t xml:space="preserve"> – probably will not happen with this version</w:t>
+      </w:r>
     </w:p>
     <w:p>
       <w:pPr>
@@ -3251,33 +3250,6 @@
           <w:bCs/>
         </w:rPr>
         <w:t>Backlog</w:t>
-      </w:r>
-    </w:p>
-    <w:p>
-      <w:pPr>
-        <w:pStyle w:val="ListParagraph"/>
-        <w:numPr>
-          <w:ilvl w:val="0"/>
-          <w:numId w:val="7"/>
-        </w:numPr>
-      </w:pPr>
-      <w:r>
-        <w:t>Pop out thumbnail windo</w:t>
-      </w:r>
-      <w:r>
-        <w:t>w (from data grid)</w:t>
-      </w:r>
-    </w:p>
-    <w:p>
-      <w:pPr>
-        <w:pStyle w:val="ListParagraph"/>
-        <w:numPr>
-          <w:ilvl w:val="0"/>
-          <w:numId w:val="7"/>
-        </w:numPr>
-      </w:pPr>
-      <w:r>
-        <w:t>Display properties in a tree based on namespace, possibly from popup window.</w:t>
       </w:r>
     </w:p>
     <w:p>

</xml_diff>